<commit_message>
Actualización de Información de bytes
descripción de información adicional de  la descripción de tamaños de los campos de la tabla
</commit_message>
<xml_diff>
--- a/Diccionarios Datos/db_seguridad/tb_login.docx
+++ b/Diccionarios Datos/db_seguridad/tb_login.docx
@@ -81,6 +81,9 @@
             <w:r>
               <w:t>estructura de datos que mantiene los logines de accesos a sistema</w:t>
             </w:r>
+            <w:r>
+              <w:t>, esto aplica para la asociación con los empleados de la empresa</w:t>
+            </w:r>
           </w:p>
         </w:tc>
       </w:tr>
@@ -866,8 +869,6 @@
               </w:rPr>
               <w:t>Login</w:t>
             </w:r>
-            <w:bookmarkStart w:id="0" w:name="_GoBack"/>
-            <w:bookmarkEnd w:id="0"/>
           </w:p>
         </w:tc>
         <w:tc>
@@ -1809,6 +1810,45 @@
       </w:tr>
     </w:tbl>
     <w:p/>
+    <w:tbl>
+      <w:tblPr>
+        <w:tblStyle w:val="Tablaconcuadrcula"/>
+        <w:tblW w:w="0" w:type="auto"/>
+        <w:tblLook w:val="04A0" w:firstRow="1" w:lastRow="0" w:firstColumn="1" w:lastColumn="0" w:noHBand="0" w:noVBand="1"/>
+      </w:tblPr>
+      <w:tblGrid>
+        <w:gridCol w:w="8494"/>
+      </w:tblGrid>
+      <w:tr>
+        <w:tc>
+          <w:tcPr>
+            <w:tcW w:w="8494" w:type="dxa"/>
+            <w:shd w:val="clear" w:color="auto" w:fill="D9E2F3" w:themeFill="accent1" w:themeFillTint="33"/>
+          </w:tcPr>
+          <w:p>
+            <w:r>
+              <w:t>Total, de Tabla en tamaño</w:t>
+            </w:r>
+          </w:p>
+        </w:tc>
+      </w:tr>
+      <w:tr>
+        <w:tc>
+          <w:tcPr>
+            <w:tcW w:w="8494" w:type="dxa"/>
+          </w:tcPr>
+          <w:p>
+            <w:r>
+              <w:t>49 bytes</w:t>
+            </w:r>
+          </w:p>
+        </w:tc>
+      </w:tr>
+    </w:tbl>
+    <w:p>
+      <w:bookmarkStart w:id="0" w:name="_GoBack"/>
+      <w:bookmarkEnd w:id="0"/>
+    </w:p>
     <w:sectPr>
       <w:pgSz w:w="11906" w:h="16838"/>
       <w:pgMar w:top="1417" w:right="1701" w:bottom="1417" w:left="1701" w:header="708" w:footer="708" w:gutter="0"/>

</xml_diff>